<commit_message>
minor changes in report file
</commit_message>
<xml_diff>
--- a/Report.docx
+++ b/Report.docx
@@ -100,45 +100,49 @@
           <w:szCs w:val="32"/>
         </w:rPr>
       </w:pPr>
-      <w:r>
+    </w:p>
+    <w:p>
+      <w:pPr>
+        <w:jc w:val="center"/>
         <w:rPr>
           <w:sz w:val="32"/>
           <w:szCs w:val="32"/>
         </w:rPr>
-        <w:t>Final Project</w:t>
-      </w:r>
-    </w:p>
-    <w:p>
-      <w:pPr>
-        <w:jc w:val="center"/>
+      </w:pPr>
+      <w:bookmarkStart w:id="0" w:name="_GoBack"/>
+      <w:bookmarkEnd w:id="0"/>
+      <w:r>
         <w:rPr>
           <w:sz w:val="32"/>
           <w:szCs w:val="32"/>
         </w:rPr>
-      </w:pPr>
-      <w:r>
+        <w:t>Image Classification and De-noising using Deep Learning</w:t>
+      </w:r>
+    </w:p>
+    <w:p>
+      <w:pPr>
+        <w:jc w:val="center"/>
         <w:rPr>
           <w:sz w:val="32"/>
           <w:szCs w:val="32"/>
         </w:rPr>
-        <w:t>Image Classification and De-noising using Deep Learning</w:t>
-      </w:r>
-    </w:p>
-    <w:p>
-      <w:pPr>
-        <w:jc w:val="center"/>
+      </w:pPr>
+      <w:r>
         <w:rPr>
           <w:sz w:val="32"/>
           <w:szCs w:val="32"/>
         </w:rPr>
-      </w:pPr>
-      <w:r>
+        <w:t xml:space="preserve"> </w:t>
+      </w:r>
+    </w:p>
+    <w:p>
+      <w:pPr>
+        <w:jc w:val="center"/>
         <w:rPr>
           <w:sz w:val="32"/>
           <w:szCs w:val="32"/>
         </w:rPr>
-        <w:t xml:space="preserve"> </w:t>
-      </w:r>
+      </w:pPr>
     </w:p>
     <w:p>
       <w:pPr>
@@ -148,22 +152,22 @@
           <w:szCs w:val="32"/>
         </w:rPr>
       </w:pPr>
-    </w:p>
-    <w:p>
-      <w:pPr>
-        <w:jc w:val="center"/>
+      <w:r>
         <w:rPr>
           <w:sz w:val="32"/>
           <w:szCs w:val="32"/>
         </w:rPr>
-      </w:pPr>
-      <w:r>
+        <w:t>Professor: Dr. Khotan Lou</w:t>
+      </w:r>
+    </w:p>
+    <w:p>
+      <w:pPr>
+        <w:jc w:val="center"/>
         <w:rPr>
           <w:sz w:val="32"/>
           <w:szCs w:val="32"/>
         </w:rPr>
-        <w:t>Professor: Dr. Khotan Lou</w:t>
-      </w:r>
+      </w:pPr>
     </w:p>
     <w:p>
       <w:pPr>
@@ -191,22 +195,22 @@
           <w:szCs w:val="32"/>
         </w:rPr>
       </w:pPr>
-    </w:p>
-    <w:p>
-      <w:pPr>
-        <w:jc w:val="center"/>
+      <w:r>
         <w:rPr>
           <w:sz w:val="32"/>
           <w:szCs w:val="32"/>
         </w:rPr>
-      </w:pPr>
-      <w:r>
+        <w:t>Mahdi Nazarian</w:t>
+      </w:r>
+    </w:p>
+    <w:p>
+      <w:pPr>
+        <w:jc w:val="center"/>
         <w:rPr>
           <w:sz w:val="32"/>
           <w:szCs w:val="32"/>
         </w:rPr>
-        <w:t>Mahdi Nazarian</w:t>
-      </w:r>
+      </w:pPr>
     </w:p>
     <w:p>
       <w:pPr>
@@ -216,17 +220,6 @@
           <w:szCs w:val="32"/>
         </w:rPr>
       </w:pPr>
-    </w:p>
-    <w:p>
-      <w:pPr>
-        <w:jc w:val="center"/>
-        <w:rPr>
-          <w:sz w:val="32"/>
-          <w:szCs w:val="32"/>
-        </w:rPr>
-      </w:pPr>
-      <w:bookmarkStart w:id="0" w:name="_GoBack"/>
-      <w:bookmarkEnd w:id="0"/>
     </w:p>
     <w:p>
       <w:pPr>
@@ -16434,7 +16427,7 @@
 </file>
 
 <file path=customXml/itemProps1.xml><?xml version="1.0" encoding="utf-8"?>
-<ds:datastoreItem xmlns:ds="http://schemas.openxmlformats.org/officeDocument/2006/customXml" ds:itemID="{DDEBEB5B-C73F-4E04-A80F-4A432C457087}">
+<ds:datastoreItem xmlns:ds="http://schemas.openxmlformats.org/officeDocument/2006/customXml" ds:itemID="{5C9850BC-EF6D-4BEE-A2B6-C6ECE2062372}">
   <ds:schemaRefs>
     <ds:schemaRef ds:uri="http://schemas.openxmlformats.org/officeDocument/2006/bibliography"/>
   </ds:schemaRefs>

</xml_diff>